<commit_message>
feat: update gas bill (#7)
* feat:update gas bill

* done
</commit_message>
<xml_diff>
--- a/storage/app/private/brazil_gas_bill_template.docx
+++ b/storage/app/private/brazil_gas_bill_template.docx
@@ -137,8 +137,9 @@
                 <w:sz w:val="17"/>
                 <w:szCs w:val="17"/>
               </w:rPr>
-              <w:t>${full</w:t>
-            </w:r>
+              <w:t>${</w:t>
+            </w:r>
+            <w:proofErr w:type="spellStart"/>
             <w:r>
               <w:rPr>
                 <w:rFonts w:ascii="Open Sans" w:hAnsi="Open Sans" w:cs="Open Sans"/>
@@ -147,7 +148,7 @@
                 <w:sz w:val="17"/>
                 <w:szCs w:val="17"/>
               </w:rPr>
-              <w:t>N</w:t>
+              <w:t>full</w:t>
             </w:r>
             <w:r>
               <w:rPr>
@@ -157,7 +158,28 @@
                 <w:sz w:val="17"/>
                 <w:szCs w:val="17"/>
               </w:rPr>
-              <w:t>ame}</w:t>
+              <w:t>N</w:t>
+            </w:r>
+            <w:r>
+              <w:rPr>
+                <w:rFonts w:ascii="Open Sans" w:hAnsi="Open Sans" w:cs="Open Sans"/>
+                <w:b/>
+                <w:color w:val="394285"/>
+                <w:sz w:val="17"/>
+                <w:szCs w:val="17"/>
+              </w:rPr>
+              <w:t>ame</w:t>
+            </w:r>
+            <w:proofErr w:type="spellEnd"/>
+            <w:r>
+              <w:rPr>
+                <w:rFonts w:ascii="Open Sans" w:hAnsi="Open Sans" w:cs="Open Sans"/>
+                <w:b/>
+                <w:color w:val="394285"/>
+                <w:sz w:val="17"/>
+                <w:szCs w:val="17"/>
+              </w:rPr>
+              <w:t>}</w:t>
             </w:r>
           </w:p>
           <w:p>
@@ -177,6 +199,7 @@
               </w:rPr>
               <w:t>${</w:t>
             </w:r>
+            <w:proofErr w:type="spellStart"/>
             <w:r>
               <w:rPr>
                 <w:rFonts w:ascii="Open Sans" w:hAnsi="Open Sans" w:cs="Open Sans"/>
@@ -191,7 +214,16 @@
                 <w:sz w:val="16"/>
                 <w:szCs w:val="16"/>
               </w:rPr>
-              <w:t>ddress}</w:t>
+              <w:t>ddress</w:t>
+            </w:r>
+            <w:proofErr w:type="spellEnd"/>
+            <w:r>
+              <w:rPr>
+                <w:rFonts w:ascii="Open Sans" w:hAnsi="Open Sans" w:cs="Open Sans"/>
+                <w:sz w:val="16"/>
+                <w:szCs w:val="16"/>
+              </w:rPr>
+              <w:t>}</w:t>
             </w:r>
           </w:p>
         </w:tc>
@@ -220,6 +252,7 @@
               </w:rPr>
               <w:t>${</w:t>
             </w:r>
+            <w:proofErr w:type="spellStart"/>
             <w:r>
               <w:rPr>
                 <w:rFonts w:ascii="Open Sans" w:hAnsi="Open Sans" w:cs="Open Sans"/>
@@ -238,7 +271,18 @@
                 <w:szCs w:val="16"/>
                 <w:lang w:val="en"/>
               </w:rPr>
-              <w:t>ate}</w:t>
+              <w:t>ate</w:t>
+            </w:r>
+            <w:proofErr w:type="spellEnd"/>
+            <w:r>
+              <w:rPr>
+                <w:rFonts w:ascii="Open Sans" w:hAnsi="Open Sans" w:cs="Open Sans"/>
+                <w:iCs/>
+                <w:sz w:val="16"/>
+                <w:szCs w:val="16"/>
+                <w:lang w:val="en"/>
+              </w:rPr>
+              <w:t>}</w:t>
             </w:r>
           </w:p>
           <w:p>
@@ -322,14 +366,26 @@
               </w:rPr>
               <w:t xml:space="preserve"> </w:t>
             </w:r>
-            <w:r>
-              <w:rPr>
-                <w:rFonts w:ascii="Open Sans" w:hAnsi="Open Sans" w:cs="Open Sans"/>
-                <w:sz w:val="16"/>
-                <w:szCs w:val="16"/>
-              </w:rPr>
-              <w:t>renascer.negocio.site</w:t>
-            </w:r>
+            <w:proofErr w:type="spellStart"/>
+            <w:proofErr w:type="gramStart"/>
+            <w:r>
+              <w:rPr>
+                <w:rFonts w:ascii="Open Sans" w:hAnsi="Open Sans" w:cs="Open Sans"/>
+                <w:sz w:val="16"/>
+                <w:szCs w:val="16"/>
+              </w:rPr>
+              <w:t>renascer.negocio</w:t>
+            </w:r>
+            <w:proofErr w:type="gramEnd"/>
+            <w:r>
+              <w:rPr>
+                <w:rFonts w:ascii="Open Sans" w:hAnsi="Open Sans" w:cs="Open Sans"/>
+                <w:sz w:val="16"/>
+                <w:szCs w:val="16"/>
+              </w:rPr>
+              <w:t>.site</w:t>
+            </w:r>
+            <w:proofErr w:type="spellEnd"/>
           </w:p>
         </w:tc>
         <w:tc>
@@ -363,6 +419,7 @@
               </w:rPr>
               <w:t>${</w:t>
             </w:r>
+            <w:proofErr w:type="spellStart"/>
             <w:r>
               <w:rPr>
                 <w:rFonts w:ascii="Open Sans" w:hAnsi="Open Sans" w:cs="Open Sans"/>
@@ -371,6 +428,7 @@
               </w:rPr>
               <w:t>accountNum</w:t>
             </w:r>
+            <w:proofErr w:type="spellEnd"/>
             <w:r>
               <w:rPr>
                 <w:rFonts w:ascii="Open Sans" w:hAnsi="Open Sans" w:cs="Open Sans"/>
@@ -463,6 +521,7 @@
               </w:rPr>
               <w:t>${</w:t>
             </w:r>
+            <w:proofErr w:type="spellStart"/>
             <w:r>
               <w:rPr>
                 <w:rFonts w:ascii="Open Sans" w:hAnsi="Open Sans" w:cs="Open Sans"/>
@@ -485,7 +544,20 @@
                 <w:szCs w:val="18"/>
                 <w:lang w:val="en"/>
               </w:rPr>
-              <w:t>Date}</w:t>
+              <w:t>Date</w:t>
+            </w:r>
+            <w:proofErr w:type="spellEnd"/>
+            <w:r>
+              <w:rPr>
+                <w:rFonts w:ascii="Open Sans" w:hAnsi="Open Sans" w:cs="Open Sans"/>
+                <w:b/>
+                <w:iCs/>
+                <w:color w:val="E5322D"/>
+                <w:sz w:val="18"/>
+                <w:szCs w:val="18"/>
+                <w:lang w:val="en"/>
+              </w:rPr>
+              <w:t>}</w:t>
             </w:r>
           </w:p>
         </w:tc>
@@ -614,6 +686,7 @@
               </w:rPr>
               <w:t>${</w:t>
             </w:r>
+            <w:proofErr w:type="spellStart"/>
             <w:r>
               <w:rPr>
                 <w:rFonts w:ascii="Open Sans SemiBold" w:hAnsi="Open Sans SemiBold" w:cs="Open Sans SemiBold"/>
@@ -636,6 +709,7 @@
               </w:rPr>
               <w:t>Month</w:t>
             </w:r>
+            <w:proofErr w:type="spellEnd"/>
             <w:r>
               <w:rPr>
                 <w:rFonts w:ascii="Open Sans SemiBold" w:hAnsi="Open Sans SemiBold" w:cs="Open Sans SemiBold"/>
@@ -730,31 +804,25 @@
                 <w:sz w:val="16"/>
                 <w:szCs w:val="16"/>
               </w:rPr>
-              <w:t>$</w:t>
-            </w:r>
-            <w:r>
-              <w:rPr>
-                <w:rFonts w:ascii="Open Sans" w:hAnsi="Open Sans" w:cs="Open Sans"/>
-                <w:sz w:val="16"/>
-                <w:szCs w:val="16"/>
-              </w:rPr>
-              <w:t>100</w:t>
-            </w:r>
-            <w:r>
-              <w:rPr>
-                <w:rFonts w:ascii="Open Sans" w:hAnsi="Open Sans" w:cs="Open Sans"/>
-                <w:sz w:val="16"/>
-                <w:szCs w:val="16"/>
-              </w:rPr>
-              <w:t>.</w:t>
-            </w:r>
-            <w:r>
-              <w:rPr>
-                <w:rFonts w:ascii="Open Sans" w:hAnsi="Open Sans" w:cs="Open Sans"/>
-                <w:sz w:val="16"/>
-                <w:szCs w:val="16"/>
-              </w:rPr>
-              <w:t>50</w:t>
+              <w:t>${</w:t>
+            </w:r>
+            <w:proofErr w:type="spellStart"/>
+            <w:r>
+              <w:rPr>
+                <w:rFonts w:ascii="Open Sans" w:hAnsi="Open Sans" w:cs="Open Sans"/>
+                <w:sz w:val="16"/>
+                <w:szCs w:val="16"/>
+              </w:rPr>
+              <w:t>pBalance</w:t>
+            </w:r>
+            <w:proofErr w:type="spellEnd"/>
+            <w:r>
+              <w:rPr>
+                <w:rFonts w:ascii="Open Sans" w:hAnsi="Open Sans" w:cs="Open Sans"/>
+                <w:sz w:val="16"/>
+                <w:szCs w:val="16"/>
+              </w:rPr>
+              <w:t>}</w:t>
             </w:r>
           </w:p>
         </w:tc>
@@ -850,8 +918,9 @@
                 <w:szCs w:val="16"/>
                 <w:lang w:val="en"/>
               </w:rPr>
-              <w:t>${prev</w:t>
-            </w:r>
+              <w:t>${</w:t>
+            </w:r>
+            <w:proofErr w:type="spellStart"/>
             <w:r>
               <w:rPr>
                 <w:rFonts w:ascii="Open Sans" w:hAnsi="Open Sans" w:cs="Open Sans"/>
@@ -860,8 +929,19 @@
                 <w:szCs w:val="16"/>
                 <w:lang w:val="en"/>
               </w:rPr>
+              <w:t>prev</w:t>
+            </w:r>
+            <w:r>
+              <w:rPr>
+                <w:rFonts w:ascii="Open Sans" w:hAnsi="Open Sans" w:cs="Open Sans"/>
+                <w:iCs/>
+                <w:sz w:val="16"/>
+                <w:szCs w:val="16"/>
+                <w:lang w:val="en"/>
+              </w:rPr>
               <w:t>Month</w:t>
             </w:r>
+            <w:proofErr w:type="spellEnd"/>
             <w:r>
               <w:rPr>
                 <w:rFonts w:ascii="Open Sans" w:hAnsi="Open Sans" w:cs="Open Sans"/>
@@ -914,31 +994,25 @@
                 <w:sz w:val="16"/>
                 <w:szCs w:val="16"/>
               </w:rPr>
-              <w:t>$</w:t>
-            </w:r>
-            <w:r>
-              <w:rPr>
-                <w:rFonts w:ascii="Open Sans" w:hAnsi="Open Sans" w:cs="Open Sans"/>
-                <w:sz w:val="16"/>
-                <w:szCs w:val="16"/>
-              </w:rPr>
-              <w:t>100</w:t>
-            </w:r>
-            <w:r>
-              <w:rPr>
-                <w:rFonts w:ascii="Open Sans" w:hAnsi="Open Sans" w:cs="Open Sans"/>
-                <w:sz w:val="16"/>
-                <w:szCs w:val="16"/>
-              </w:rPr>
-              <w:t>.</w:t>
-            </w:r>
-            <w:r>
-              <w:rPr>
-                <w:rFonts w:ascii="Open Sans" w:hAnsi="Open Sans" w:cs="Open Sans"/>
-                <w:sz w:val="16"/>
-                <w:szCs w:val="16"/>
-              </w:rPr>
-              <w:t>50</w:t>
+              <w:t>${</w:t>
+            </w:r>
+            <w:proofErr w:type="spellStart"/>
+            <w:r>
+              <w:rPr>
+                <w:rFonts w:ascii="Open Sans" w:hAnsi="Open Sans" w:cs="Open Sans"/>
+                <w:sz w:val="16"/>
+                <w:szCs w:val="16"/>
+              </w:rPr>
+              <w:t>pReceived</w:t>
+            </w:r>
+            <w:proofErr w:type="spellEnd"/>
+            <w:r>
+              <w:rPr>
+                <w:rFonts w:ascii="Open Sans" w:hAnsi="Open Sans" w:cs="Open Sans"/>
+                <w:sz w:val="16"/>
+                <w:szCs w:val="16"/>
+              </w:rPr>
+              <w:t>}</w:t>
             </w:r>
           </w:p>
         </w:tc>
@@ -1051,15 +1125,25 @@
                 <w:sz w:val="16"/>
                 <w:szCs w:val="16"/>
               </w:rPr>
-              <w:t>$</w:t>
-            </w:r>
+              <w:t>${</w:t>
+            </w:r>
+            <w:proofErr w:type="spellStart"/>
             <w:r>
               <w:rPr>
                 <w:rFonts w:ascii="Open Sans SemiBold" w:hAnsi="Open Sans SemiBold" w:cs="Open Sans SemiBold"/>
                 <w:sz w:val="16"/>
                 <w:szCs w:val="16"/>
               </w:rPr>
-              <w:t>0.00</w:t>
+              <w:t>cCharges</w:t>
+            </w:r>
+            <w:proofErr w:type="spellEnd"/>
+            <w:r>
+              <w:rPr>
+                <w:rFonts w:ascii="Open Sans SemiBold" w:hAnsi="Open Sans SemiBold" w:cs="Open Sans SemiBold"/>
+                <w:sz w:val="16"/>
+                <w:szCs w:val="16"/>
+              </w:rPr>
+              <w:t>}</w:t>
             </w:r>
           </w:p>
         </w:tc>
@@ -1237,15 +1321,41 @@
                 <w:sz w:val="16"/>
                 <w:szCs w:val="16"/>
               </w:rPr>
-              <w:t>$</w:t>
-            </w:r>
-            <w:r>
-              <w:rPr>
-                <w:rFonts w:ascii="Open Sans" w:hAnsi="Open Sans" w:cs="Open Sans"/>
-                <w:sz w:val="16"/>
-                <w:szCs w:val="16"/>
-              </w:rPr>
-              <w:t>42.10</w:t>
+              <w:t>${</w:t>
+            </w:r>
+            <w:proofErr w:type="spellStart"/>
+            <w:r>
+              <w:rPr>
+                <w:rFonts w:ascii="Open Sans" w:hAnsi="Open Sans" w:cs="Open Sans"/>
+                <w:sz w:val="16"/>
+                <w:szCs w:val="16"/>
+              </w:rPr>
+              <w:t>g</w:t>
+            </w:r>
+            <w:r>
+              <w:rPr>
+                <w:rFonts w:ascii="Open Sans" w:hAnsi="Open Sans" w:cs="Open Sans"/>
+                <w:sz w:val="16"/>
+                <w:szCs w:val="16"/>
+              </w:rPr>
+              <w:t>as</w:t>
+            </w:r>
+            <w:r>
+              <w:rPr>
+                <w:rFonts w:ascii="Open Sans" w:hAnsi="Open Sans" w:cs="Open Sans"/>
+                <w:sz w:val="16"/>
+                <w:szCs w:val="16"/>
+              </w:rPr>
+              <w:t>Summary</w:t>
+            </w:r>
+            <w:proofErr w:type="spellEnd"/>
+            <w:r>
+              <w:rPr>
+                <w:rFonts w:ascii="Open Sans" w:hAnsi="Open Sans" w:cs="Open Sans"/>
+                <w:sz w:val="16"/>
+                <w:szCs w:val="16"/>
+              </w:rPr>
+              <w:t>}</w:t>
             </w:r>
           </w:p>
         </w:tc>
@@ -1340,26 +1450,19 @@
                 <w:sz w:val="18"/>
                 <w:szCs w:val="18"/>
               </w:rPr>
-              <w:t>${dateAmount}</w:t>
-            </w:r>
-          </w:p>
-        </w:tc>
-        <w:tc>
-          <w:tcPr>
-            <w:tcW w:w="1530" w:type="dxa"/>
-            <w:shd w:val="clear" w:color="auto" w:fill="394285"/>
-          </w:tcPr>
-          <w:p>
-            <w:pPr>
-              <w:spacing w:after="0" w:line="240" w:lineRule="auto"/>
-              <w:jc w:val="right"/>
+              <w:t>${</w:t>
+            </w:r>
+            <w:proofErr w:type="spellStart"/>
+            <w:r>
               <w:rPr>
                 <w:rFonts w:ascii="Open Sans SemiBold" w:hAnsi="Open Sans SemiBold" w:cs="Open Sans SemiBold"/>
                 <w:color w:val="FFFFFF"/>
                 <w:sz w:val="18"/>
                 <w:szCs w:val="18"/>
               </w:rPr>
-            </w:pPr>
+              <w:t>dateAmount</w:t>
+            </w:r>
+            <w:proofErr w:type="spellEnd"/>
             <w:r>
               <w:rPr>
                 <w:rFonts w:ascii="Open Sans SemiBold" w:hAnsi="Open Sans SemiBold" w:cs="Open Sans SemiBold"/>
@@ -1367,17 +1470,26 @@
                 <w:sz w:val="18"/>
                 <w:szCs w:val="18"/>
               </w:rPr>
-              <w:t>R</w:t>
-            </w:r>
-            <w:r>
+              <w:t>}</w:t>
+            </w:r>
+          </w:p>
+        </w:tc>
+        <w:tc>
+          <w:tcPr>
+            <w:tcW w:w="1530" w:type="dxa"/>
+            <w:shd w:val="clear" w:color="auto" w:fill="394285"/>
+          </w:tcPr>
+          <w:p>
+            <w:pPr>
+              <w:spacing w:after="0" w:line="240" w:lineRule="auto"/>
+              <w:jc w:val="right"/>
               <w:rPr>
                 <w:rFonts w:ascii="Open Sans SemiBold" w:hAnsi="Open Sans SemiBold" w:cs="Open Sans SemiBold"/>
                 <w:color w:val="FFFFFF"/>
                 <w:sz w:val="18"/>
                 <w:szCs w:val="18"/>
               </w:rPr>
-              <w:t>$</w:t>
-            </w:r>
+            </w:pPr>
             <w:r>
               <w:rPr>
                 <w:rFonts w:ascii="Open Sans SemiBold" w:hAnsi="Open Sans SemiBold" w:cs="Open Sans SemiBold"/>
@@ -1385,7 +1497,7 @@
                 <w:sz w:val="18"/>
                 <w:szCs w:val="18"/>
               </w:rPr>
-              <w:t>3</w:t>
+              <w:t>R</w:t>
             </w:r>
             <w:r>
               <w:rPr>
@@ -1394,8 +1506,9 @@
                 <w:sz w:val="18"/>
                 <w:szCs w:val="18"/>
               </w:rPr>
-              <w:t>5</w:t>
-            </w:r>
+              <w:t>${</w:t>
+            </w:r>
+            <w:proofErr w:type="spellStart"/>
             <w:r>
               <w:rPr>
                 <w:rFonts w:ascii="Open Sans SemiBold" w:hAnsi="Open Sans SemiBold" w:cs="Open Sans SemiBold"/>
@@ -1403,7 +1516,17 @@
                 <w:sz w:val="18"/>
                 <w:szCs w:val="18"/>
               </w:rPr>
-              <w:t>.71</w:t>
+              <w:t>amDue</w:t>
+            </w:r>
+            <w:proofErr w:type="spellEnd"/>
+            <w:r>
+              <w:rPr>
+                <w:rFonts w:ascii="Open Sans SemiBold" w:hAnsi="Open Sans SemiBold" w:cs="Open Sans SemiBold"/>
+                <w:color w:val="FFFFFF"/>
+                <w:sz w:val="18"/>
+                <w:szCs w:val="18"/>
+              </w:rPr>
+              <w:t>}</w:t>
             </w:r>
           </w:p>
         </w:tc>
@@ -2116,6 +2239,7 @@
                 <w:szCs w:val="14"/>
               </w:rPr>
             </w:pPr>
+            <w:proofErr w:type="spellStart"/>
             <w:r>
               <w:rPr>
                 <w:rFonts w:ascii="Open Sans SemiBold" w:hAnsi="Open Sans SemiBold" w:cs="Open Sans SemiBold"/>
@@ -2123,7 +2247,17 @@
                 <w:sz w:val="14"/>
                 <w:szCs w:val="14"/>
               </w:rPr>
-              <w:t>Therm Factor</w:t>
+              <w:t>Therm</w:t>
+            </w:r>
+            <w:proofErr w:type="spellEnd"/>
+            <w:r>
+              <w:rPr>
+                <w:rFonts w:ascii="Open Sans SemiBold" w:hAnsi="Open Sans SemiBold" w:cs="Open Sans SemiBold"/>
+                <w:i/>
+                <w:sz w:val="14"/>
+                <w:szCs w:val="14"/>
+              </w:rPr>
+              <w:t xml:space="preserve"> Factor</w:t>
             </w:r>
           </w:p>
         </w:tc>
@@ -2185,7 +2319,27 @@
                 <w:sz w:val="14"/>
                 <w:szCs w:val="14"/>
               </w:rPr>
-              <w:t>Energy Used (Therms)</w:t>
+              <w:t>Energy Used (</w:t>
+            </w:r>
+            <w:proofErr w:type="spellStart"/>
+            <w:r>
+              <w:rPr>
+                <w:rFonts w:ascii="Open Sans SemiBold" w:hAnsi="Open Sans SemiBold" w:cs="Open Sans SemiBold"/>
+                <w:i/>
+                <w:sz w:val="14"/>
+                <w:szCs w:val="14"/>
+              </w:rPr>
+              <w:t>Therms</w:t>
+            </w:r>
+            <w:proofErr w:type="spellEnd"/>
+            <w:r>
+              <w:rPr>
+                <w:rFonts w:ascii="Open Sans SemiBold" w:hAnsi="Open Sans SemiBold" w:cs="Open Sans SemiBold"/>
+                <w:i/>
+                <w:sz w:val="14"/>
+                <w:szCs w:val="14"/>
+              </w:rPr>
+              <w:t>)</w:t>
             </w:r>
           </w:p>
         </w:tc>
@@ -2260,7 +2414,25 @@
                 <w:sz w:val="14"/>
                 <w:szCs w:val="14"/>
               </w:rPr>
-              <w:t>${sDate}</w:t>
+              <w:t>${</w:t>
+            </w:r>
+            <w:proofErr w:type="spellStart"/>
+            <w:r>
+              <w:rPr>
+                <w:rFonts w:ascii="Open Sans" w:hAnsi="Open Sans" w:cs="Open Sans"/>
+                <w:sz w:val="14"/>
+                <w:szCs w:val="14"/>
+              </w:rPr>
+              <w:t>sDate</w:t>
+            </w:r>
+            <w:proofErr w:type="spellEnd"/>
+            <w:r>
+              <w:rPr>
+                <w:rFonts w:ascii="Open Sans" w:hAnsi="Open Sans" w:cs="Open Sans"/>
+                <w:sz w:val="14"/>
+                <w:szCs w:val="14"/>
+              </w:rPr>
+              <w:t>}</w:t>
             </w:r>
           </w:p>
         </w:tc>
@@ -2290,7 +2462,25 @@
                 <w:sz w:val="14"/>
                 <w:szCs w:val="14"/>
               </w:rPr>
-              <w:t>${eDate}</w:t>
+              <w:t>${</w:t>
+            </w:r>
+            <w:proofErr w:type="spellStart"/>
+            <w:r>
+              <w:rPr>
+                <w:rFonts w:ascii="Open Sans" w:hAnsi="Open Sans" w:cs="Open Sans"/>
+                <w:sz w:val="14"/>
+                <w:szCs w:val="14"/>
+              </w:rPr>
+              <w:t>eDate</w:t>
+            </w:r>
+            <w:proofErr w:type="spellEnd"/>
+            <w:r>
+              <w:rPr>
+                <w:rFonts w:ascii="Open Sans" w:hAnsi="Open Sans" w:cs="Open Sans"/>
+                <w:sz w:val="14"/>
+                <w:szCs w:val="14"/>
+              </w:rPr>
+              <w:t>}</w:t>
             </w:r>
           </w:p>
         </w:tc>
@@ -2320,7 +2510,25 @@
                 <w:sz w:val="14"/>
                 <w:szCs w:val="14"/>
               </w:rPr>
-              <w:t>1,240</w:t>
+              <w:t>${</w:t>
+            </w:r>
+            <w:proofErr w:type="spellStart"/>
+            <w:r>
+              <w:rPr>
+                <w:rFonts w:ascii="Open Sans" w:hAnsi="Open Sans" w:cs="Open Sans"/>
+                <w:sz w:val="14"/>
+                <w:szCs w:val="14"/>
+              </w:rPr>
+              <w:t>eRead</w:t>
+            </w:r>
+            <w:proofErr w:type="spellEnd"/>
+            <w:r>
+              <w:rPr>
+                <w:rFonts w:ascii="Open Sans" w:hAnsi="Open Sans" w:cs="Open Sans"/>
+                <w:sz w:val="14"/>
+                <w:szCs w:val="14"/>
+              </w:rPr>
+              <w:t>}</w:t>
             </w:r>
           </w:p>
         </w:tc>
@@ -2370,7 +2578,25 @@
                 <w:sz w:val="14"/>
                 <w:szCs w:val="14"/>
               </w:rPr>
-              <w:t>1,215</w:t>
+              <w:t>${</w:t>
+            </w:r>
+            <w:proofErr w:type="spellStart"/>
+            <w:r>
+              <w:rPr>
+                <w:rFonts w:ascii="Open Sans" w:hAnsi="Open Sans" w:cs="Open Sans"/>
+                <w:sz w:val="14"/>
+                <w:szCs w:val="14"/>
+              </w:rPr>
+              <w:t>sRead</w:t>
+            </w:r>
+            <w:proofErr w:type="spellEnd"/>
+            <w:r>
+              <w:rPr>
+                <w:rFonts w:ascii="Open Sans" w:hAnsi="Open Sans" w:cs="Open Sans"/>
+                <w:sz w:val="14"/>
+                <w:szCs w:val="14"/>
+              </w:rPr>
+              <w:t>}</w:t>
             </w:r>
           </w:p>
         </w:tc>
@@ -2421,15 +2647,25 @@
                 <w:sz w:val="14"/>
                 <w:szCs w:val="14"/>
               </w:rPr>
-              <w:t>2</w:t>
-            </w:r>
-            <w:r>
-              <w:rPr>
-                <w:rFonts w:ascii="Open Sans" w:hAnsi="Open Sans" w:cs="Open Sans"/>
-                <w:sz w:val="14"/>
-                <w:szCs w:val="14"/>
-              </w:rPr>
-              <w:t>5</w:t>
+              <w:t>${</w:t>
+            </w:r>
+            <w:proofErr w:type="spellStart"/>
+            <w:r>
+              <w:rPr>
+                <w:rFonts w:ascii="Open Sans" w:hAnsi="Open Sans" w:cs="Open Sans"/>
+                <w:sz w:val="14"/>
+                <w:szCs w:val="14"/>
+              </w:rPr>
+              <w:t>therms</w:t>
+            </w:r>
+            <w:proofErr w:type="spellEnd"/>
+            <w:r>
+              <w:rPr>
+                <w:rFonts w:ascii="Open Sans" w:hAnsi="Open Sans" w:cs="Open Sans"/>
+                <w:sz w:val="14"/>
+                <w:szCs w:val="14"/>
+              </w:rPr>
+              <w:t>}</w:t>
             </w:r>
           </w:p>
         </w:tc>
@@ -2531,15 +2767,7 @@
                 <w:sz w:val="14"/>
                 <w:szCs w:val="14"/>
               </w:rPr>
-              <w:t>2</w:t>
-            </w:r>
-            <w:r>
-              <w:rPr>
-                <w:rFonts w:ascii="Open Sans" w:hAnsi="Open Sans" w:cs="Open Sans"/>
-                <w:sz w:val="14"/>
-                <w:szCs w:val="14"/>
-              </w:rPr>
-              <w:t>5.00</w:t>
+              <w:t>${gas}</w:t>
             </w:r>
           </w:p>
         </w:tc>
@@ -2647,23 +2875,33 @@
                 <w:sz w:val="14"/>
                 <w:szCs w:val="14"/>
               </w:rPr>
-              <w:t>25</w:t>
-            </w:r>
-            <w:r>
-              <w:rPr>
-                <w:rFonts w:ascii="Open Sans" w:hAnsi="Open Sans" w:cs="Open Sans"/>
-                <w:sz w:val="14"/>
-                <w:szCs w:val="14"/>
-              </w:rPr>
-              <w:t>.</w:t>
-            </w:r>
-            <w:r>
-              <w:rPr>
-                <w:rFonts w:ascii="Open Sans" w:hAnsi="Open Sans" w:cs="Open Sans"/>
-                <w:sz w:val="14"/>
-                <w:szCs w:val="14"/>
-              </w:rPr>
-              <w:t>87</w:t>
+              <w:t>${</w:t>
+            </w:r>
+            <w:proofErr w:type="spellStart"/>
+            <w:r>
+              <w:rPr>
+                <w:rFonts w:ascii="Open Sans" w:hAnsi="Open Sans" w:cs="Open Sans"/>
+                <w:sz w:val="14"/>
+                <w:szCs w:val="14"/>
+              </w:rPr>
+              <w:t>sumUse</w:t>
+            </w:r>
+            <w:r>
+              <w:rPr>
+                <w:rFonts w:ascii="Open Sans" w:hAnsi="Open Sans" w:cs="Open Sans"/>
+                <w:sz w:val="14"/>
+                <w:szCs w:val="14"/>
+              </w:rPr>
+              <w:t>d</w:t>
+            </w:r>
+            <w:proofErr w:type="spellEnd"/>
+            <w:r>
+              <w:rPr>
+                <w:rFonts w:ascii="Open Sans" w:hAnsi="Open Sans" w:cs="Open Sans"/>
+                <w:sz w:val="14"/>
+                <w:szCs w:val="14"/>
+              </w:rPr>
+              <w:t>}</w:t>
             </w:r>
           </w:p>
         </w:tc>
@@ -2720,7 +2958,27 @@
                 <w:sz w:val="14"/>
                 <w:szCs w:val="14"/>
               </w:rPr>
-              <w:t>All readings are actual unless otherwise noted with an asterisk(*).</w:t>
+              <w:t xml:space="preserve">All readings are actual unless otherwise noted with an </w:t>
+            </w:r>
+            <w:proofErr w:type="gramStart"/>
+            <w:r>
+              <w:rPr>
+                <w:rFonts w:ascii="Open Sans" w:hAnsi="Open Sans" w:cs="Open Sans"/>
+                <w:i/>
+                <w:sz w:val="14"/>
+                <w:szCs w:val="14"/>
+              </w:rPr>
+              <w:t>asterisk(</w:t>
+            </w:r>
+            <w:proofErr w:type="gramEnd"/>
+            <w:r>
+              <w:rPr>
+                <w:rFonts w:ascii="Open Sans" w:hAnsi="Open Sans" w:cs="Open Sans"/>
+                <w:i/>
+                <w:sz w:val="14"/>
+                <w:szCs w:val="14"/>
+              </w:rPr>
+              <w:t>*).</w:t>
             </w:r>
           </w:p>
         </w:tc>
@@ -3112,7 +3370,51 @@
                 <w:sz w:val="14"/>
                 <w:szCs w:val="14"/>
               </w:rPr>
-              <w:t>15.53 Therms x $0.829846</w:t>
+              <w:t>${</w:t>
+            </w:r>
+            <w:proofErr w:type="spellStart"/>
+            <w:r>
+              <w:rPr>
+                <w:rFonts w:ascii="Open Sans" w:hAnsi="Open Sans" w:cs="Open Sans"/>
+                <w:sz w:val="14"/>
+                <w:szCs w:val="14"/>
+              </w:rPr>
+              <w:t>therms</w:t>
+            </w:r>
+            <w:proofErr w:type="spellEnd"/>
+            <w:r>
+              <w:rPr>
+                <w:rFonts w:ascii="Open Sans" w:hAnsi="Open Sans" w:cs="Open Sans"/>
+                <w:sz w:val="14"/>
+                <w:szCs w:val="14"/>
+              </w:rPr>
+              <w:t>}</w:t>
+            </w:r>
+            <w:r>
+              <w:rPr>
+                <w:rFonts w:ascii="Open Sans" w:hAnsi="Open Sans" w:cs="Open Sans"/>
+                <w:sz w:val="14"/>
+                <w:szCs w:val="14"/>
+              </w:rPr>
+              <w:t xml:space="preserve"> </w:t>
+            </w:r>
+            <w:proofErr w:type="spellStart"/>
+            <w:r>
+              <w:rPr>
+                <w:rFonts w:ascii="Open Sans" w:hAnsi="Open Sans" w:cs="Open Sans"/>
+                <w:sz w:val="14"/>
+                <w:szCs w:val="14"/>
+              </w:rPr>
+              <w:t>Therms</w:t>
+            </w:r>
+            <w:proofErr w:type="spellEnd"/>
+            <w:r>
+              <w:rPr>
+                <w:rFonts w:ascii="Open Sans" w:hAnsi="Open Sans" w:cs="Open Sans"/>
+                <w:sz w:val="14"/>
+                <w:szCs w:val="14"/>
+              </w:rPr>
+              <w:t xml:space="preserve"> x $0.829846</w:t>
             </w:r>
           </w:p>
         </w:tc>
@@ -3157,23 +3459,33 @@
                 <w:sz w:val="14"/>
                 <w:szCs w:val="14"/>
               </w:rPr>
-              <w:t>20</w:t>
-            </w:r>
-            <w:r>
-              <w:rPr>
-                <w:rFonts w:ascii="Open Sans" w:hAnsi="Open Sans" w:cs="Open Sans"/>
-                <w:sz w:val="14"/>
-                <w:szCs w:val="14"/>
-              </w:rPr>
-              <w:t>.</w:t>
-            </w:r>
-            <w:r>
-              <w:rPr>
-                <w:rFonts w:ascii="Open Sans" w:hAnsi="Open Sans" w:cs="Open Sans"/>
-                <w:sz w:val="14"/>
-                <w:szCs w:val="14"/>
-              </w:rPr>
-              <w:t>74</w:t>
+              <w:t>{</w:t>
+            </w:r>
+            <w:proofErr w:type="spellStart"/>
+            <w:r>
+              <w:rPr>
+                <w:rFonts w:ascii="Open Sans" w:hAnsi="Open Sans" w:cs="Open Sans"/>
+                <w:sz w:val="14"/>
+                <w:szCs w:val="14"/>
+              </w:rPr>
+              <w:t>total</w:t>
+            </w:r>
+            <w:r>
+              <w:rPr>
+                <w:rFonts w:ascii="Open Sans" w:hAnsi="Open Sans" w:cs="Open Sans"/>
+                <w:sz w:val="14"/>
+                <w:szCs w:val="14"/>
+              </w:rPr>
+              <w:t>Usage</w:t>
+            </w:r>
+            <w:proofErr w:type="spellEnd"/>
+            <w:r>
+              <w:rPr>
+                <w:rFonts w:ascii="Open Sans" w:hAnsi="Open Sans" w:cs="Open Sans"/>
+                <w:sz w:val="14"/>
+                <w:szCs w:val="14"/>
+              </w:rPr>
+              <w:t>}</w:t>
             </w:r>
           </w:p>
         </w:tc>
@@ -3332,8 +3644,9 @@
                 <w:sz w:val="14"/>
                 <w:szCs w:val="14"/>
               </w:rPr>
-              <w:t>$</w:t>
-            </w:r>
+              <w:t>${</w:t>
+            </w:r>
+            <w:proofErr w:type="spellStart"/>
             <w:r>
               <w:rPr>
                 <w:rFonts w:ascii="Open Sans" w:hAnsi="Open Sans" w:cs="Open Sans"/>
@@ -3341,7 +3654,7 @@
                 <w:sz w:val="14"/>
                 <w:szCs w:val="14"/>
               </w:rPr>
-              <w:t>175</w:t>
+              <w:t>sum</w:t>
             </w:r>
             <w:r>
               <w:rPr>
@@ -3350,8 +3663,9 @@
                 <w:sz w:val="14"/>
                 <w:szCs w:val="14"/>
               </w:rPr>
-              <w:t>.</w:t>
-            </w:r>
+              <w:t>Costs</w:t>
+            </w:r>
+            <w:proofErr w:type="spellEnd"/>
             <w:r>
               <w:rPr>
                 <w:rFonts w:ascii="Open Sans" w:hAnsi="Open Sans" w:cs="Open Sans"/>
@@ -3359,7 +3673,7 @@
                 <w:sz w:val="14"/>
                 <w:szCs w:val="14"/>
               </w:rPr>
-              <w:t>84</w:t>
+              <w:t>}</w:t>
             </w:r>
           </w:p>
         </w:tc>
@@ -3561,7 +3875,51 @@
                 <w:sz w:val="14"/>
                 <w:szCs w:val="14"/>
               </w:rPr>
-              <w:t>15.53 Therms x $0.340811</w:t>
+              <w:t>${</w:t>
+            </w:r>
+            <w:proofErr w:type="spellStart"/>
+            <w:r>
+              <w:rPr>
+                <w:rFonts w:ascii="Open Sans" w:hAnsi="Open Sans" w:cs="Open Sans"/>
+                <w:sz w:val="14"/>
+                <w:szCs w:val="14"/>
+              </w:rPr>
+              <w:t>therms</w:t>
+            </w:r>
+            <w:proofErr w:type="spellEnd"/>
+            <w:r>
+              <w:rPr>
+                <w:rFonts w:ascii="Open Sans" w:hAnsi="Open Sans" w:cs="Open Sans"/>
+                <w:sz w:val="14"/>
+                <w:szCs w:val="14"/>
+              </w:rPr>
+              <w:t>}</w:t>
+            </w:r>
+            <w:r>
+              <w:rPr>
+                <w:rFonts w:ascii="Open Sans" w:hAnsi="Open Sans" w:cs="Open Sans"/>
+                <w:sz w:val="14"/>
+                <w:szCs w:val="14"/>
+              </w:rPr>
+              <w:t xml:space="preserve"> </w:t>
+            </w:r>
+            <w:proofErr w:type="spellStart"/>
+            <w:r>
+              <w:rPr>
+                <w:rFonts w:ascii="Open Sans" w:hAnsi="Open Sans" w:cs="Open Sans"/>
+                <w:sz w:val="14"/>
+                <w:szCs w:val="14"/>
+              </w:rPr>
+              <w:t>Therms</w:t>
+            </w:r>
+            <w:proofErr w:type="spellEnd"/>
+            <w:r>
+              <w:rPr>
+                <w:rFonts w:ascii="Open Sans" w:hAnsi="Open Sans" w:cs="Open Sans"/>
+                <w:sz w:val="14"/>
+                <w:szCs w:val="14"/>
+              </w:rPr>
+              <w:t xml:space="preserve"> x $0.340811</w:t>
             </w:r>
           </w:p>
         </w:tc>
@@ -3598,31 +3956,25 @@
                 <w:sz w:val="14"/>
                 <w:szCs w:val="14"/>
               </w:rPr>
-              <w:t>$</w:t>
-            </w:r>
-            <w:r>
-              <w:rPr>
-                <w:rFonts w:ascii="Open Sans" w:hAnsi="Open Sans" w:cs="Open Sans"/>
-                <w:sz w:val="14"/>
-                <w:szCs w:val="14"/>
-              </w:rPr>
-              <w:t>8</w:t>
-            </w:r>
-            <w:r>
-              <w:rPr>
-                <w:rFonts w:ascii="Open Sans" w:hAnsi="Open Sans" w:cs="Open Sans"/>
-                <w:sz w:val="14"/>
-                <w:szCs w:val="14"/>
-              </w:rPr>
-              <w:t>.</w:t>
-            </w:r>
-            <w:r>
-              <w:rPr>
-                <w:rFonts w:ascii="Open Sans" w:hAnsi="Open Sans" w:cs="Open Sans"/>
-                <w:sz w:val="14"/>
-                <w:szCs w:val="14"/>
-              </w:rPr>
-              <w:t>52</w:t>
+              <w:t>${</w:t>
+            </w:r>
+            <w:proofErr w:type="spellStart"/>
+            <w:r>
+              <w:rPr>
+                <w:rFonts w:ascii="Open Sans" w:hAnsi="Open Sans" w:cs="Open Sans"/>
+                <w:sz w:val="14"/>
+                <w:szCs w:val="14"/>
+              </w:rPr>
+              <w:t>totalGas</w:t>
+            </w:r>
+            <w:proofErr w:type="spellEnd"/>
+            <w:r>
+              <w:rPr>
+                <w:rFonts w:ascii="Open Sans" w:hAnsi="Open Sans" w:cs="Open Sans"/>
+                <w:sz w:val="14"/>
+                <w:szCs w:val="14"/>
+              </w:rPr>
+              <w:t>}</w:t>
             </w:r>
           </w:p>
         </w:tc>
@@ -3802,8 +4154,9 @@
                 <w:sz w:val="14"/>
                 <w:szCs w:val="14"/>
               </w:rPr>
-              <w:t>8</w:t>
-            </w:r>
+              <w:t>{</w:t>
+            </w:r>
+            <w:proofErr w:type="spellStart"/>
             <w:r>
               <w:rPr>
                 <w:rFonts w:ascii="Open Sans" w:hAnsi="Open Sans" w:cs="Open Sans"/>
@@ -3811,8 +4164,9 @@
                 <w:sz w:val="14"/>
                 <w:szCs w:val="14"/>
               </w:rPr>
-              <w:t>.</w:t>
-            </w:r>
+              <w:t>sumGas</w:t>
+            </w:r>
+            <w:proofErr w:type="spellEnd"/>
             <w:r>
               <w:rPr>
                 <w:rFonts w:ascii="Open Sans" w:hAnsi="Open Sans" w:cs="Open Sans"/>
@@ -3820,7 +4174,7 @@
                 <w:sz w:val="14"/>
                 <w:szCs w:val="14"/>
               </w:rPr>
-              <w:t>52</w:t>
+              <w:t>}</w:t>
             </w:r>
           </w:p>
         </w:tc>
@@ -4514,7 +4868,27 @@
                 <w:sz w:val="14"/>
                 <w:szCs w:val="14"/>
               </w:rPr>
-              <w:t>${monthPrev}</w:t>
+              <w:t>${</w:t>
+            </w:r>
+            <w:proofErr w:type="spellStart"/>
+            <w:r>
+              <w:rPr>
+                <w:rFonts w:ascii="Open Sans" w:hAnsi="Open Sans" w:cs="Open Sans"/>
+                <w:iCs/>
+                <w:sz w:val="14"/>
+                <w:szCs w:val="14"/>
+              </w:rPr>
+              <w:t>monthPrev</w:t>
+            </w:r>
+            <w:proofErr w:type="spellEnd"/>
+            <w:r>
+              <w:rPr>
+                <w:rFonts w:ascii="Open Sans" w:hAnsi="Open Sans" w:cs="Open Sans"/>
+                <w:iCs/>
+                <w:sz w:val="14"/>
+                <w:szCs w:val="14"/>
+              </w:rPr>
+              <w:t>}</w:t>
             </w:r>
           </w:p>
         </w:tc>
@@ -4544,7 +4918,41 @@
                 <w:sz w:val="14"/>
                 <w:szCs w:val="14"/>
               </w:rPr>
-              <w:t>15.57</w:t>
+              <w:t>$</w:t>
+            </w:r>
+            <w:r>
+              <w:rPr>
+                <w:rFonts w:ascii="Open Sans" w:hAnsi="Open Sans" w:cs="Open Sans"/>
+                <w:sz w:val="14"/>
+                <w:szCs w:val="14"/>
+              </w:rPr>
+              <w:t>{</w:t>
+            </w:r>
+            <w:proofErr w:type="spellStart"/>
+            <w:r>
+              <w:rPr>
+                <w:rFonts w:ascii="Open Sans" w:hAnsi="Open Sans" w:cs="Open Sans"/>
+                <w:sz w:val="14"/>
+                <w:szCs w:val="14"/>
+              </w:rPr>
+              <w:t>old</w:t>
+            </w:r>
+            <w:r>
+              <w:rPr>
+                <w:rFonts w:ascii="Open Sans" w:hAnsi="Open Sans" w:cs="Open Sans"/>
+                <w:sz w:val="14"/>
+                <w:szCs w:val="14"/>
+              </w:rPr>
+              <w:t>Prev</w:t>
+            </w:r>
+            <w:proofErr w:type="spellEnd"/>
+            <w:r>
+              <w:rPr>
+                <w:rFonts w:ascii="Open Sans" w:hAnsi="Open Sans" w:cs="Open Sans"/>
+                <w:sz w:val="14"/>
+                <w:szCs w:val="14"/>
+              </w:rPr>
+              <w:t>}</w:t>
             </w:r>
           </w:p>
         </w:tc>
@@ -4718,7 +5126,27 @@
                 <w:sz w:val="14"/>
                 <w:szCs w:val="14"/>
               </w:rPr>
-              <w:t>${monthNow}</w:t>
+              <w:t>${</w:t>
+            </w:r>
+            <w:proofErr w:type="spellStart"/>
+            <w:r>
+              <w:rPr>
+                <w:rFonts w:ascii="Open Sans" w:hAnsi="Open Sans" w:cs="Open Sans"/>
+                <w:iCs/>
+                <w:sz w:val="14"/>
+                <w:szCs w:val="14"/>
+              </w:rPr>
+              <w:t>monthNow</w:t>
+            </w:r>
+            <w:proofErr w:type="spellEnd"/>
+            <w:r>
+              <w:rPr>
+                <w:rFonts w:ascii="Open Sans" w:hAnsi="Open Sans" w:cs="Open Sans"/>
+                <w:iCs/>
+                <w:sz w:val="14"/>
+                <w:szCs w:val="14"/>
+              </w:rPr>
+              <w:t>}</w:t>
             </w:r>
           </w:p>
         </w:tc>
@@ -4747,15 +5175,25 @@
                 <w:sz w:val="14"/>
                 <w:szCs w:val="14"/>
               </w:rPr>
-              <w:t>15.5</w:t>
-            </w:r>
-            <w:r>
-              <w:rPr>
-                <w:rFonts w:ascii="Open Sans" w:hAnsi="Open Sans" w:cs="Open Sans"/>
-                <w:sz w:val="14"/>
-                <w:szCs w:val="14"/>
-              </w:rPr>
-              <w:t>4</w:t>
+              <w:t>${</w:t>
+            </w:r>
+            <w:proofErr w:type="spellStart"/>
+            <w:r>
+              <w:rPr>
+                <w:rFonts w:ascii="Open Sans" w:hAnsi="Open Sans" w:cs="Open Sans"/>
+                <w:sz w:val="14"/>
+                <w:szCs w:val="14"/>
+              </w:rPr>
+              <w:t>therms</w:t>
+            </w:r>
+            <w:proofErr w:type="spellEnd"/>
+            <w:r>
+              <w:rPr>
+                <w:rFonts w:ascii="Open Sans" w:hAnsi="Open Sans" w:cs="Open Sans"/>
+                <w:sz w:val="14"/>
+                <w:szCs w:val="14"/>
+              </w:rPr>
+              <w:t>}</w:t>
             </w:r>
           </w:p>
         </w:tc>
@@ -5467,7 +5905,25 @@
                 <w:sz w:val="14"/>
                 <w:szCs w:val="14"/>
               </w:rPr>
-              <w:t>${accountNum}</w:t>
+              <w:t>${</w:t>
+            </w:r>
+            <w:proofErr w:type="spellStart"/>
+            <w:r>
+              <w:rPr>
+                <w:rFonts w:ascii="Open Sans" w:hAnsi="Open Sans" w:cs="Open Sans"/>
+                <w:sz w:val="14"/>
+                <w:szCs w:val="14"/>
+              </w:rPr>
+              <w:t>accountNum</w:t>
+            </w:r>
+            <w:proofErr w:type="spellEnd"/>
+            <w:r>
+              <w:rPr>
+                <w:rFonts w:ascii="Open Sans" w:hAnsi="Open Sans" w:cs="Open Sans"/>
+                <w:sz w:val="14"/>
+                <w:szCs w:val="14"/>
+              </w:rPr>
+              <w:t>}</w:t>
             </w:r>
           </w:p>
           <w:p>
@@ -5698,7 +6154,31 @@
                 <w:sz w:val="14"/>
                 <w:szCs w:val="14"/>
               </w:rPr>
-              <w:t>${nowDate}</w:t>
+              <w:t>${</w:t>
+            </w:r>
+            <w:proofErr w:type="spellStart"/>
+            <w:r>
+              <w:rPr>
+                <w:rFonts w:ascii="Open Sans SemiBold" w:hAnsi="Open Sans SemiBold" w:cs="Open Sans SemiBold"/>
+                <w:b/>
+                <w:bCs/>
+                <w:iCs/>
+                <w:sz w:val="14"/>
+                <w:szCs w:val="14"/>
+              </w:rPr>
+              <w:t>nowDate</w:t>
+            </w:r>
+            <w:proofErr w:type="spellEnd"/>
+            <w:r>
+              <w:rPr>
+                <w:rFonts w:ascii="Open Sans SemiBold" w:hAnsi="Open Sans SemiBold" w:cs="Open Sans SemiBold"/>
+                <w:b/>
+                <w:bCs/>
+                <w:iCs/>
+                <w:sz w:val="14"/>
+                <w:szCs w:val="14"/>
+              </w:rPr>
+              <w:t>}</w:t>
             </w:r>
           </w:p>
         </w:tc>
@@ -5735,7 +6215,29 @@
                 <w:sz w:val="24"/>
                 <w:szCs w:val="24"/>
               </w:rPr>
-              <w:t>${fullName}</w:t>
+              <w:t>${</w:t>
+            </w:r>
+            <w:proofErr w:type="spellStart"/>
+            <w:r>
+              <w:rPr>
+                <w:rFonts w:ascii="Open Sans" w:hAnsi="Open Sans" w:cs="Open Sans"/>
+                <w:b/>
+                <w:bCs/>
+                <w:sz w:val="24"/>
+                <w:szCs w:val="24"/>
+              </w:rPr>
+              <w:t>fullName</w:t>
+            </w:r>
+            <w:proofErr w:type="spellEnd"/>
+            <w:r>
+              <w:rPr>
+                <w:rFonts w:ascii="Open Sans" w:hAnsi="Open Sans" w:cs="Open Sans"/>
+                <w:b/>
+                <w:bCs/>
+                <w:sz w:val="24"/>
+                <w:szCs w:val="24"/>
+              </w:rPr>
+              <w:t>}</w:t>
             </w:r>
           </w:p>
           <w:p>
@@ -5753,33 +6255,69 @@
                 <w:sz w:val="20"/>
                 <w:szCs w:val="20"/>
               </w:rPr>
-              <w:t>${addressOne}</w:t>
-            </w:r>
+              <w:t>${</w:t>
+            </w:r>
+            <w:proofErr w:type="spellStart"/>
             <w:r>
               <w:rPr>
                 <w:rFonts w:ascii="Open Sans" w:hAnsi="Open Sans" w:cs="Open Sans"/>
                 <w:sz w:val="20"/>
                 <w:szCs w:val="20"/>
               </w:rPr>
-              <w:t xml:space="preserve">, </w:t>
-            </w:r>
-          </w:p>
-          <w:p>
-            <w:pPr>
-              <w:spacing w:after="0" w:line="240" w:lineRule="auto"/>
+              <w:t>addressOne</w:t>
+            </w:r>
+            <w:proofErr w:type="spellEnd"/>
+            <w:r>
               <w:rPr>
                 <w:rFonts w:ascii="Open Sans" w:hAnsi="Open Sans" w:cs="Open Sans"/>
                 <w:sz w:val="20"/>
                 <w:szCs w:val="20"/>
               </w:rPr>
-            </w:pPr>
+              <w:t>}</w:t>
+            </w:r>
             <w:r>
               <w:rPr>
                 <w:rFonts w:ascii="Open Sans" w:hAnsi="Open Sans" w:cs="Open Sans"/>
                 <w:sz w:val="20"/>
                 <w:szCs w:val="20"/>
               </w:rPr>
-              <w:t>${addressTwo}</w:t>
+              <w:t xml:space="preserve">, </w:t>
+            </w:r>
+          </w:p>
+          <w:p>
+            <w:pPr>
+              <w:spacing w:after="0" w:line="240" w:lineRule="auto"/>
+              <w:rPr>
+                <w:rFonts w:ascii="Open Sans" w:hAnsi="Open Sans" w:cs="Open Sans"/>
+                <w:sz w:val="20"/>
+                <w:szCs w:val="20"/>
+              </w:rPr>
+            </w:pPr>
+            <w:r>
+              <w:rPr>
+                <w:rFonts w:ascii="Open Sans" w:hAnsi="Open Sans" w:cs="Open Sans"/>
+                <w:sz w:val="20"/>
+                <w:szCs w:val="20"/>
+              </w:rPr>
+              <w:t>${</w:t>
+            </w:r>
+            <w:proofErr w:type="spellStart"/>
+            <w:r>
+              <w:rPr>
+                <w:rFonts w:ascii="Open Sans" w:hAnsi="Open Sans" w:cs="Open Sans"/>
+                <w:sz w:val="20"/>
+                <w:szCs w:val="20"/>
+              </w:rPr>
+              <w:t>addressTwo</w:t>
+            </w:r>
+            <w:proofErr w:type="spellEnd"/>
+            <w:r>
+              <w:rPr>
+                <w:rFonts w:ascii="Open Sans" w:hAnsi="Open Sans" w:cs="Open Sans"/>
+                <w:sz w:val="20"/>
+                <w:szCs w:val="20"/>
+              </w:rPr>
+              <w:t>}</w:t>
             </w:r>
           </w:p>
         </w:tc>
@@ -6315,7 +6853,6 @@
   <w:style w:type="character" w:default="1" w:styleId="DefaultParagraphFont">
     <w:name w:val="Default Paragraph Font"/>
     <w:uiPriority w:val="1"/>
-    <w:semiHidden/>
     <w:unhideWhenUsed/>
   </w:style>
   <w:style w:type="table" w:default="1" w:styleId="TableNormal">

</xml_diff>